<commit_message>
Airlock Tests: Completed:  ~ testEqualiseWithEnviromentPressure  ~ testEqualiseWithEnviromentPressure  ~ testEqualiseWithCabinPressure  ~ testToggleOperationMode  ~ testIsInManualMode  ~ testIsInAutoMode  ~ testIsOuterDoorClosed  ~ testIsInnerDoorClosed In Progress:  ~ testCloseOuterDoor  ~ testCloseInnerDoor ToDo:  ~ testContructor  ~ testOpenOuterDoor  ~ testOpenInnerDoor
</commit_message>
<xml_diff>
--- a/AA AirLock Master Test Plan.docx
+++ b/AA AirLock Master Test Plan.docx
@@ -1045,7 +1045,7 @@
           <w:sz w:val="22"/>
           <w:shd w:fill="auto" w:val="clear"/>
         </w:rPr>
-        <w:t xml:space="preserve">Ensure that closeOuterDoor attempts to close the outer door</w:t>
+        <w:t xml:space="preserve">Ensure that all DoorExceptions are caught and then rethrown encapsulated in AirLockExceptions</w:t>
       </w:r>
     </w:p>
     <w:p>
@@ -1055,27 +1055,27 @@
           <w:numId w:val="10"/>
         </w:numPr>
         <w:spacing w:before="0" w:after="160" w:line="259"/>
-        <w:ind w:right="0" w:left="2160" w:hanging="180"/>
-        <w:jc w:val="left"/>
-        <w:rPr>
-          <w:rFonts w:ascii="Calibri" w:hAnsi="Calibri" w:cs="Calibri" w:eastAsia="Calibri"/>
-          <w:color w:val="auto"/>
-          <w:spacing w:val="0"/>
-          <w:position w:val="0"/>
-          <w:sz w:val="22"/>
-          <w:shd w:fill="auto" w:val="clear"/>
-        </w:rPr>
-      </w:pPr>
-      <w:r>
-        <w:rPr>
-          <w:rFonts w:ascii="Calibri" w:hAnsi="Calibri" w:cs="Calibri" w:eastAsia="Calibri"/>
-          <w:color w:val="auto"/>
-          <w:spacing w:val="0"/>
-          <w:position w:val="0"/>
-          <w:sz w:val="22"/>
-          <w:shd w:fill="auto" w:val="clear"/>
-        </w:rPr>
-        <w:t xml:space="preserve">Ensure that if the inner door is also closed, closeOuterDoor sets the airlock state to SEALED</w:t>
+        <w:ind w:right="0" w:left="1440" w:hanging="360"/>
+        <w:jc w:val="left"/>
+        <w:rPr>
+          <w:rFonts w:ascii="Calibri" w:hAnsi="Calibri" w:cs="Calibri" w:eastAsia="Calibri"/>
+          <w:color w:val="auto"/>
+          <w:spacing w:val="0"/>
+          <w:position w:val="0"/>
+          <w:sz w:val="22"/>
+          <w:shd w:fill="auto" w:val="clear"/>
+        </w:rPr>
+      </w:pPr>
+      <w:r>
+        <w:rPr>
+          <w:rFonts w:ascii="Calibri" w:hAnsi="Calibri" w:cs="Calibri" w:eastAsia="Calibri"/>
+          <w:color w:val="auto"/>
+          <w:spacing w:val="0"/>
+          <w:position w:val="0"/>
+          <w:sz w:val="22"/>
+          <w:shd w:fill="auto" w:val="clear"/>
+        </w:rPr>
+        <w:t xml:space="preserve">closeInnerDoor</w:t>
       </w:r>
     </w:p>
     <w:p>
@@ -1110,636 +1110,6 @@
     </w:p>
     <w:p>
       <w:pPr>
-        <w:numPr>
-          <w:ilvl w:val="0"/>
-          <w:numId w:val="10"/>
-        </w:numPr>
-        <w:spacing w:before="0" w:after="160" w:line="259"/>
-        <w:ind w:right="0" w:left="1440" w:hanging="360"/>
-        <w:jc w:val="left"/>
-        <w:rPr>
-          <w:rFonts w:ascii="Calibri" w:hAnsi="Calibri" w:cs="Calibri" w:eastAsia="Calibri"/>
-          <w:color w:val="auto"/>
-          <w:spacing w:val="0"/>
-          <w:position w:val="0"/>
-          <w:sz w:val="22"/>
-          <w:shd w:fill="auto" w:val="clear"/>
-        </w:rPr>
-      </w:pPr>
-      <w:r>
-        <w:rPr>
-          <w:rFonts w:ascii="Calibri" w:hAnsi="Calibri" w:cs="Calibri" w:eastAsia="Calibri"/>
-          <w:color w:val="auto"/>
-          <w:spacing w:val="0"/>
-          <w:position w:val="0"/>
-          <w:sz w:val="22"/>
-          <w:shd w:fill="auto" w:val="clear"/>
-        </w:rPr>
-        <w:t xml:space="preserve">closeInnerDoor</w:t>
-      </w:r>
-    </w:p>
-    <w:p>
-      <w:pPr>
-        <w:numPr>
-          <w:ilvl w:val="0"/>
-          <w:numId w:val="10"/>
-        </w:numPr>
-        <w:spacing w:before="0" w:after="160" w:line="259"/>
-        <w:ind w:right="0" w:left="2160" w:hanging="180"/>
-        <w:jc w:val="left"/>
-        <w:rPr>
-          <w:rFonts w:ascii="Calibri" w:hAnsi="Calibri" w:cs="Calibri" w:eastAsia="Calibri"/>
-          <w:color w:val="auto"/>
-          <w:spacing w:val="0"/>
-          <w:position w:val="0"/>
-          <w:sz w:val="22"/>
-          <w:shd w:fill="auto" w:val="clear"/>
-        </w:rPr>
-      </w:pPr>
-      <w:r>
-        <w:rPr>
-          <w:rFonts w:ascii="Calibri" w:hAnsi="Calibri" w:cs="Calibri" w:eastAsia="Calibri"/>
-          <w:color w:val="auto"/>
-          <w:spacing w:val="0"/>
-          <w:position w:val="0"/>
-          <w:sz w:val="22"/>
-          <w:shd w:fill="auto" w:val="clear"/>
-        </w:rPr>
-        <w:t xml:space="preserve">Ensure that closeInnerDoor attempts to close the inner door</w:t>
-      </w:r>
-    </w:p>
-    <w:p>
-      <w:pPr>
-        <w:numPr>
-          <w:ilvl w:val="0"/>
-          <w:numId w:val="10"/>
-        </w:numPr>
-        <w:spacing w:before="0" w:after="160" w:line="259"/>
-        <w:ind w:right="0" w:left="2160" w:hanging="180"/>
-        <w:jc w:val="left"/>
-        <w:rPr>
-          <w:rFonts w:ascii="Calibri" w:hAnsi="Calibri" w:cs="Calibri" w:eastAsia="Calibri"/>
-          <w:color w:val="auto"/>
-          <w:spacing w:val="0"/>
-          <w:position w:val="0"/>
-          <w:sz w:val="22"/>
-          <w:shd w:fill="auto" w:val="clear"/>
-        </w:rPr>
-      </w:pPr>
-      <w:r>
-        <w:rPr>
-          <w:rFonts w:ascii="Calibri" w:hAnsi="Calibri" w:cs="Calibri" w:eastAsia="Calibri"/>
-          <w:color w:val="auto"/>
-          <w:spacing w:val="0"/>
-          <w:position w:val="0"/>
-          <w:sz w:val="22"/>
-          <w:shd w:fill="auto" w:val="clear"/>
-        </w:rPr>
-        <w:t xml:space="preserve">Ensure that if the outer door is also closed, closeInnerDoor sets the airlock state to SEALED</w:t>
-      </w:r>
-    </w:p>
-    <w:p>
-      <w:pPr>
-        <w:numPr>
-          <w:ilvl w:val="0"/>
-          <w:numId w:val="10"/>
-        </w:numPr>
-        <w:spacing w:before="0" w:after="160" w:line="259"/>
-        <w:ind w:right="0" w:left="2160" w:hanging="180"/>
-        <w:jc w:val="left"/>
-        <w:rPr>
-          <w:rFonts w:ascii="Calibri" w:hAnsi="Calibri" w:cs="Calibri" w:eastAsia="Calibri"/>
-          <w:color w:val="auto"/>
-          <w:spacing w:val="0"/>
-          <w:position w:val="0"/>
-          <w:sz w:val="22"/>
-          <w:shd w:fill="auto" w:val="clear"/>
-        </w:rPr>
-      </w:pPr>
-      <w:r>
-        <w:rPr>
-          <w:rFonts w:ascii="Calibri" w:hAnsi="Calibri" w:cs="Calibri" w:eastAsia="Calibri"/>
-          <w:color w:val="auto"/>
-          <w:spacing w:val="0"/>
-          <w:position w:val="0"/>
-          <w:sz w:val="22"/>
-          <w:shd w:fill="auto" w:val="clear"/>
-        </w:rPr>
-        <w:t xml:space="preserve">Ensure that all DoorExceptions are caught and then rethrown encapsulated in AirLockExceptions</w:t>
-      </w:r>
-    </w:p>
-    <w:p>
-      <w:pPr>
-        <w:numPr>
-          <w:ilvl w:val="0"/>
-          <w:numId w:val="10"/>
-        </w:numPr>
-        <w:spacing w:before="0" w:after="160" w:line="259"/>
-        <w:ind w:right="0" w:left="1440" w:hanging="360"/>
-        <w:jc w:val="left"/>
-        <w:rPr>
-          <w:rFonts w:ascii="Calibri" w:hAnsi="Calibri" w:cs="Calibri" w:eastAsia="Calibri"/>
-          <w:color w:val="auto"/>
-          <w:spacing w:val="0"/>
-          <w:position w:val="0"/>
-          <w:sz w:val="22"/>
-          <w:shd w:fill="auto" w:val="clear"/>
-        </w:rPr>
-      </w:pPr>
-      <w:r>
-        <w:rPr>
-          <w:rFonts w:ascii="Calibri" w:hAnsi="Calibri" w:cs="Calibri" w:eastAsia="Calibri"/>
-          <w:color w:val="auto"/>
-          <w:spacing w:val="0"/>
-          <w:position w:val="0"/>
-          <w:sz w:val="22"/>
-          <w:shd w:fill="auto" w:val="clear"/>
-        </w:rPr>
-        <w:t xml:space="preserve">equaliseWithEnvironmentPressure</w:t>
-      </w:r>
-    </w:p>
-    <w:p>
-      <w:pPr>
-        <w:numPr>
-          <w:ilvl w:val="0"/>
-          <w:numId w:val="10"/>
-        </w:numPr>
-        <w:spacing w:before="0" w:after="160" w:line="259"/>
-        <w:ind w:right="0" w:left="2160" w:hanging="180"/>
-        <w:jc w:val="left"/>
-        <w:rPr>
-          <w:rFonts w:ascii="Calibri" w:hAnsi="Calibri" w:cs="Calibri" w:eastAsia="Calibri"/>
-          <w:color w:val="auto"/>
-          <w:spacing w:val="0"/>
-          <w:position w:val="0"/>
-          <w:sz w:val="22"/>
-          <w:shd w:fill="auto" w:val="clear"/>
-        </w:rPr>
-      </w:pPr>
-      <w:r>
-        <w:rPr>
-          <w:rFonts w:ascii="Calibri" w:hAnsi="Calibri" w:cs="Calibri" w:eastAsia="Calibri"/>
-          <w:color w:val="auto"/>
-          <w:spacing w:val="0"/>
-          <w:position w:val="0"/>
-          <w:sz w:val="22"/>
-          <w:shd w:fill="auto" w:val="clear"/>
-        </w:rPr>
-        <w:t xml:space="preserve">ensure that equaliseWithEnvironmentPressure throws an ‘AirlockNotSealedException’ if it is called while the airlock state is not SEALED</w:t>
-      </w:r>
-    </w:p>
-    <w:p>
-      <w:pPr>
-        <w:numPr>
-          <w:ilvl w:val="0"/>
-          <w:numId w:val="10"/>
-        </w:numPr>
-        <w:spacing w:before="0" w:after="160" w:line="259"/>
-        <w:ind w:right="0" w:left="2160" w:hanging="180"/>
-        <w:jc w:val="left"/>
-        <w:rPr>
-          <w:rFonts w:ascii="Calibri" w:hAnsi="Calibri" w:cs="Calibri" w:eastAsia="Calibri"/>
-          <w:color w:val="auto"/>
-          <w:spacing w:val="0"/>
-          <w:position w:val="0"/>
-          <w:sz w:val="22"/>
-          <w:shd w:fill="auto" w:val="clear"/>
-        </w:rPr>
-      </w:pPr>
-      <w:r>
-        <w:rPr>
-          <w:rFonts w:ascii="Calibri" w:hAnsi="Calibri" w:cs="Calibri" w:eastAsia="Calibri"/>
-          <w:color w:val="auto"/>
-          <w:spacing w:val="0"/>
-          <w:position w:val="0"/>
-          <w:sz w:val="22"/>
-          <w:shd w:fill="auto" w:val="clear"/>
-        </w:rPr>
-        <w:t xml:space="preserve">ensure that if no exception is thrown that the lock pressure is set to the same as the exterior environment pressure (outer doors external pressure)</w:t>
-      </w:r>
-    </w:p>
-    <w:p>
-      <w:pPr>
-        <w:numPr>
-          <w:ilvl w:val="0"/>
-          <w:numId w:val="10"/>
-        </w:numPr>
-        <w:spacing w:before="0" w:after="160" w:line="259"/>
-        <w:ind w:right="0" w:left="1440" w:hanging="360"/>
-        <w:jc w:val="left"/>
-        <w:rPr>
-          <w:rFonts w:ascii="Calibri" w:hAnsi="Calibri" w:cs="Calibri" w:eastAsia="Calibri"/>
-          <w:color w:val="auto"/>
-          <w:spacing w:val="0"/>
-          <w:position w:val="0"/>
-          <w:sz w:val="22"/>
-          <w:shd w:fill="auto" w:val="clear"/>
-        </w:rPr>
-      </w:pPr>
-      <w:r>
-        <w:rPr>
-          <w:rFonts w:ascii="Calibri" w:hAnsi="Calibri" w:cs="Calibri" w:eastAsia="Calibri"/>
-          <w:color w:val="auto"/>
-          <w:spacing w:val="0"/>
-          <w:position w:val="0"/>
-          <w:sz w:val="22"/>
-          <w:shd w:fill="auto" w:val="clear"/>
-        </w:rPr>
-        <w:t xml:space="preserve">equaliseWithCabinPressure </w:t>
-      </w:r>
-    </w:p>
-    <w:p>
-      <w:pPr>
-        <w:numPr>
-          <w:ilvl w:val="0"/>
-          <w:numId w:val="10"/>
-        </w:numPr>
-        <w:spacing w:before="0" w:after="160" w:line="259"/>
-        <w:ind w:right="0" w:left="2160" w:hanging="180"/>
-        <w:jc w:val="left"/>
-        <w:rPr>
-          <w:rFonts w:ascii="Calibri" w:hAnsi="Calibri" w:cs="Calibri" w:eastAsia="Calibri"/>
-          <w:color w:val="auto"/>
-          <w:spacing w:val="0"/>
-          <w:position w:val="0"/>
-          <w:sz w:val="22"/>
-          <w:shd w:fill="auto" w:val="clear"/>
-        </w:rPr>
-      </w:pPr>
-      <w:r>
-        <w:rPr>
-          <w:rFonts w:ascii="Calibri" w:hAnsi="Calibri" w:cs="Calibri" w:eastAsia="Calibri"/>
-          <w:color w:val="auto"/>
-          <w:spacing w:val="0"/>
-          <w:position w:val="0"/>
-          <w:sz w:val="22"/>
-          <w:shd w:fill="auto" w:val="clear"/>
-        </w:rPr>
-        <w:t xml:space="preserve">ensure that equaliseWithCabinPressure throws an ‘AirlockNotSealedException’ if it is called while the airlock state is not SEALED</w:t>
-      </w:r>
-    </w:p>
-    <w:p>
-      <w:pPr>
-        <w:numPr>
-          <w:ilvl w:val="0"/>
-          <w:numId w:val="10"/>
-        </w:numPr>
-        <w:spacing w:before="0" w:after="160" w:line="259"/>
-        <w:ind w:right="0" w:left="2160" w:hanging="180"/>
-        <w:jc w:val="left"/>
-        <w:rPr>
-          <w:rFonts w:ascii="Calibri" w:hAnsi="Calibri" w:cs="Calibri" w:eastAsia="Calibri"/>
-          <w:color w:val="auto"/>
-          <w:spacing w:val="0"/>
-          <w:position w:val="0"/>
-          <w:sz w:val="22"/>
-          <w:shd w:fill="auto" w:val="clear"/>
-        </w:rPr>
-      </w:pPr>
-      <w:r>
-        <w:rPr>
-          <w:rFonts w:ascii="Calibri" w:hAnsi="Calibri" w:cs="Calibri" w:eastAsia="Calibri"/>
-          <w:color w:val="auto"/>
-          <w:spacing w:val="0"/>
-          <w:position w:val="0"/>
-          <w:sz w:val="22"/>
-          <w:shd w:fill="auto" w:val="clear"/>
-        </w:rPr>
-        <w:t xml:space="preserve">ensure that if no exception is thrown that the lock pressure is set to the same as the interior cabinpressure (inner doors external pressure)</w:t>
-      </w:r>
-    </w:p>
-    <w:p>
-      <w:pPr>
-        <w:numPr>
-          <w:ilvl w:val="0"/>
-          <w:numId w:val="10"/>
-        </w:numPr>
-        <w:spacing w:before="0" w:after="160" w:line="259"/>
-        <w:ind w:right="0" w:left="1440" w:hanging="360"/>
-        <w:jc w:val="left"/>
-        <w:rPr>
-          <w:rFonts w:ascii="Calibri" w:hAnsi="Calibri" w:cs="Calibri" w:eastAsia="Calibri"/>
-          <w:color w:val="auto"/>
-          <w:spacing w:val="0"/>
-          <w:position w:val="0"/>
-          <w:sz w:val="22"/>
-          <w:shd w:fill="auto" w:val="clear"/>
-        </w:rPr>
-      </w:pPr>
-      <w:r>
-        <w:rPr>
-          <w:rFonts w:ascii="Calibri" w:hAnsi="Calibri" w:cs="Calibri" w:eastAsia="Calibri"/>
-          <w:color w:val="auto"/>
-          <w:spacing w:val="0"/>
-          <w:position w:val="0"/>
-          <w:sz w:val="22"/>
-          <w:shd w:fill="auto" w:val="clear"/>
-        </w:rPr>
-        <w:t xml:space="preserve">toggleOperationMode</w:t>
-      </w:r>
-    </w:p>
-    <w:p>
-      <w:pPr>
-        <w:numPr>
-          <w:ilvl w:val="0"/>
-          <w:numId w:val="10"/>
-        </w:numPr>
-        <w:spacing w:before="0" w:after="160" w:line="259"/>
-        <w:ind w:right="0" w:left="2160" w:hanging="180"/>
-        <w:jc w:val="left"/>
-        <w:rPr>
-          <w:rFonts w:ascii="Calibri" w:hAnsi="Calibri" w:cs="Calibri" w:eastAsia="Calibri"/>
-          <w:color w:val="auto"/>
-          <w:spacing w:val="0"/>
-          <w:position w:val="0"/>
-          <w:sz w:val="22"/>
-          <w:shd w:fill="auto" w:val="clear"/>
-        </w:rPr>
-      </w:pPr>
-      <w:r>
-        <w:rPr>
-          <w:rFonts w:ascii="Calibri" w:hAnsi="Calibri" w:cs="Calibri" w:eastAsia="Calibri"/>
-          <w:color w:val="auto"/>
-          <w:spacing w:val="0"/>
-          <w:position w:val="0"/>
-          <w:sz w:val="22"/>
-          <w:shd w:fill="auto" w:val="clear"/>
-        </w:rPr>
-        <w:t xml:space="preserve">ensure that toggleOperationModethrows an ‘AirLockException’ if it is called while the airlock is not SEALED</w:t>
-      </w:r>
-    </w:p>
-    <w:p>
-      <w:pPr>
-        <w:numPr>
-          <w:ilvl w:val="0"/>
-          <w:numId w:val="10"/>
-        </w:numPr>
-        <w:spacing w:before="0" w:after="160" w:line="259"/>
-        <w:ind w:right="0" w:left="2160" w:hanging="180"/>
-        <w:jc w:val="left"/>
-        <w:rPr>
-          <w:rFonts w:ascii="Calibri" w:hAnsi="Calibri" w:cs="Calibri" w:eastAsia="Calibri"/>
-          <w:color w:val="auto"/>
-          <w:spacing w:val="0"/>
-          <w:position w:val="0"/>
-          <w:sz w:val="22"/>
-          <w:shd w:fill="auto" w:val="clear"/>
-        </w:rPr>
-      </w:pPr>
-      <w:r>
-        <w:rPr>
-          <w:rFonts w:ascii="Calibri" w:hAnsi="Calibri" w:cs="Calibri" w:eastAsia="Calibri"/>
-          <w:color w:val="auto"/>
-          <w:spacing w:val="0"/>
-          <w:position w:val="0"/>
-          <w:sz w:val="22"/>
-          <w:shd w:fill="auto" w:val="clear"/>
-        </w:rPr>
-        <w:t xml:space="preserve">ensure that if no exception is thrown that the airlock’s operational mode is switched. (from MANUAL to AUTO or AUTO to MANUAL)</w:t>
-      </w:r>
-    </w:p>
-    <w:p>
-      <w:pPr>
-        <w:numPr>
-          <w:ilvl w:val="0"/>
-          <w:numId w:val="10"/>
-        </w:numPr>
-        <w:spacing w:before="0" w:after="160" w:line="259"/>
-        <w:ind w:right="0" w:left="1440" w:hanging="360"/>
-        <w:jc w:val="left"/>
-        <w:rPr>
-          <w:rFonts w:ascii="Calibri" w:hAnsi="Calibri" w:cs="Calibri" w:eastAsia="Calibri"/>
-          <w:color w:val="auto"/>
-          <w:spacing w:val="0"/>
-          <w:position w:val="0"/>
-          <w:sz w:val="22"/>
-          <w:shd w:fill="auto" w:val="clear"/>
-        </w:rPr>
-      </w:pPr>
-      <w:r>
-        <w:rPr>
-          <w:rFonts w:ascii="Calibri" w:hAnsi="Calibri" w:cs="Calibri" w:eastAsia="Calibri"/>
-          <w:color w:val="auto"/>
-          <w:spacing w:val="0"/>
-          <w:position w:val="0"/>
-          <w:sz w:val="22"/>
-          <w:shd w:fill="auto" w:val="clear"/>
-        </w:rPr>
-        <w:t xml:space="preserve">isInManualMode</w:t>
-      </w:r>
-    </w:p>
-    <w:p>
-      <w:pPr>
-        <w:numPr>
-          <w:ilvl w:val="0"/>
-          <w:numId w:val="10"/>
-        </w:numPr>
-        <w:spacing w:before="0" w:after="160" w:line="259"/>
-        <w:ind w:right="0" w:left="2160" w:hanging="180"/>
-        <w:jc w:val="left"/>
-        <w:rPr>
-          <w:rFonts w:ascii="Calibri" w:hAnsi="Calibri" w:cs="Calibri" w:eastAsia="Calibri"/>
-          <w:color w:val="auto"/>
-          <w:spacing w:val="0"/>
-          <w:position w:val="0"/>
-          <w:sz w:val="22"/>
-          <w:shd w:fill="auto" w:val="clear"/>
-        </w:rPr>
-      </w:pPr>
-      <w:r>
-        <w:rPr>
-          <w:rFonts w:ascii="Calibri" w:hAnsi="Calibri" w:cs="Calibri" w:eastAsia="Calibri"/>
-          <w:color w:val="auto"/>
-          <w:spacing w:val="0"/>
-          <w:position w:val="0"/>
-          <w:sz w:val="22"/>
-          <w:shd w:fill="auto" w:val="clear"/>
-        </w:rPr>
-        <w:t xml:space="preserve">ensure that isInManualMode returns TRUE if the airlocks operational mode is MANUAL and false if it in AUTO operation mode</w:t>
-      </w:r>
-    </w:p>
-    <w:p>
-      <w:pPr>
-        <w:numPr>
-          <w:ilvl w:val="0"/>
-          <w:numId w:val="10"/>
-        </w:numPr>
-        <w:spacing w:before="0" w:after="160" w:line="259"/>
-        <w:ind w:right="0" w:left="1440" w:hanging="360"/>
-        <w:jc w:val="left"/>
-        <w:rPr>
-          <w:rFonts w:ascii="Calibri" w:hAnsi="Calibri" w:cs="Calibri" w:eastAsia="Calibri"/>
-          <w:color w:val="auto"/>
-          <w:spacing w:val="0"/>
-          <w:position w:val="0"/>
-          <w:sz w:val="22"/>
-          <w:shd w:fill="auto" w:val="clear"/>
-        </w:rPr>
-      </w:pPr>
-      <w:r>
-        <w:rPr>
-          <w:rFonts w:ascii="Calibri" w:hAnsi="Calibri" w:cs="Calibri" w:eastAsia="Calibri"/>
-          <w:color w:val="auto"/>
-          <w:spacing w:val="0"/>
-          <w:position w:val="0"/>
-          <w:sz w:val="22"/>
-          <w:shd w:fill="auto" w:val="clear"/>
-        </w:rPr>
-        <w:t xml:space="preserve">isInAutoMode</w:t>
-      </w:r>
-    </w:p>
-    <w:p>
-      <w:pPr>
-        <w:numPr>
-          <w:ilvl w:val="0"/>
-          <w:numId w:val="10"/>
-        </w:numPr>
-        <w:spacing w:before="0" w:after="160" w:line="259"/>
-        <w:ind w:right="0" w:left="2160" w:hanging="180"/>
-        <w:jc w:val="left"/>
-        <w:rPr>
-          <w:rFonts w:ascii="Calibri" w:hAnsi="Calibri" w:cs="Calibri" w:eastAsia="Calibri"/>
-          <w:color w:val="auto"/>
-          <w:spacing w:val="0"/>
-          <w:position w:val="0"/>
-          <w:sz w:val="22"/>
-          <w:shd w:fill="auto" w:val="clear"/>
-        </w:rPr>
-      </w:pPr>
-      <w:r>
-        <w:rPr>
-          <w:rFonts w:ascii="Calibri" w:hAnsi="Calibri" w:cs="Calibri" w:eastAsia="Calibri"/>
-          <w:color w:val="auto"/>
-          <w:spacing w:val="0"/>
-          <w:position w:val="0"/>
-          <w:sz w:val="22"/>
-          <w:shd w:fill="auto" w:val="clear"/>
-        </w:rPr>
-        <w:t xml:space="preserve">ensure that isInAutoMode returns TRUE if the airlocks operational mode is AUTO and false if it in MANUAL operation mode</w:t>
-      </w:r>
-    </w:p>
-    <w:p>
-      <w:pPr>
-        <w:numPr>
-          <w:ilvl w:val="0"/>
-          <w:numId w:val="10"/>
-        </w:numPr>
-        <w:spacing w:before="0" w:after="160" w:line="259"/>
-        <w:ind w:right="0" w:left="1440" w:hanging="360"/>
-        <w:jc w:val="left"/>
-        <w:rPr>
-          <w:rFonts w:ascii="Calibri" w:hAnsi="Calibri" w:cs="Calibri" w:eastAsia="Calibri"/>
-          <w:color w:val="auto"/>
-          <w:spacing w:val="0"/>
-          <w:position w:val="0"/>
-          <w:sz w:val="22"/>
-          <w:shd w:fill="auto" w:val="clear"/>
-        </w:rPr>
-      </w:pPr>
-      <w:r>
-        <w:rPr>
-          <w:rFonts w:ascii="Calibri" w:hAnsi="Calibri" w:cs="Calibri" w:eastAsia="Calibri"/>
-          <w:color w:val="auto"/>
-          <w:spacing w:val="0"/>
-          <w:position w:val="0"/>
-          <w:sz w:val="22"/>
-          <w:shd w:fill="auto" w:val="clear"/>
-        </w:rPr>
-        <w:t xml:space="preserve">isOuterDoorClosed</w:t>
-      </w:r>
-    </w:p>
-    <w:p>
-      <w:pPr>
-        <w:numPr>
-          <w:ilvl w:val="0"/>
-          <w:numId w:val="10"/>
-        </w:numPr>
-        <w:spacing w:before="0" w:after="160" w:line="259"/>
-        <w:ind w:right="0" w:left="2160" w:hanging="180"/>
-        <w:jc w:val="left"/>
-        <w:rPr>
-          <w:rFonts w:ascii="Calibri" w:hAnsi="Calibri" w:cs="Calibri" w:eastAsia="Calibri"/>
-          <w:color w:val="auto"/>
-          <w:spacing w:val="0"/>
-          <w:position w:val="0"/>
-          <w:sz w:val="22"/>
-          <w:shd w:fill="auto" w:val="clear"/>
-        </w:rPr>
-      </w:pPr>
-      <w:r>
-        <w:rPr>
-          <w:rFonts w:ascii="Calibri" w:hAnsi="Calibri" w:cs="Calibri" w:eastAsia="Calibri"/>
-          <w:color w:val="auto"/>
-          <w:spacing w:val="0"/>
-          <w:position w:val="0"/>
-          <w:sz w:val="22"/>
-          <w:shd w:fill="auto" w:val="clear"/>
-        </w:rPr>
-        <w:t xml:space="preserve">ensure that isOuterDoorClosed returns true if the outer door is closed and false if it is open</w:t>
-      </w:r>
-    </w:p>
-    <w:p>
-      <w:pPr>
-        <w:numPr>
-          <w:ilvl w:val="0"/>
-          <w:numId w:val="10"/>
-        </w:numPr>
-        <w:spacing w:before="0" w:after="160" w:line="259"/>
-        <w:ind w:right="0" w:left="1440" w:hanging="360"/>
-        <w:jc w:val="left"/>
-        <w:rPr>
-          <w:rFonts w:ascii="Calibri" w:hAnsi="Calibri" w:cs="Calibri" w:eastAsia="Calibri"/>
-          <w:color w:val="auto"/>
-          <w:spacing w:val="0"/>
-          <w:position w:val="0"/>
-          <w:sz w:val="22"/>
-          <w:shd w:fill="auto" w:val="clear"/>
-        </w:rPr>
-      </w:pPr>
-      <w:r>
-        <w:rPr>
-          <w:rFonts w:ascii="Calibri" w:hAnsi="Calibri" w:cs="Calibri" w:eastAsia="Calibri"/>
-          <w:color w:val="auto"/>
-          <w:spacing w:val="0"/>
-          <w:position w:val="0"/>
-          <w:sz w:val="22"/>
-          <w:shd w:fill="auto" w:val="clear"/>
-        </w:rPr>
-        <w:t xml:space="preserve">isInnerDoorClosed</w:t>
-      </w:r>
-    </w:p>
-    <w:p>
-      <w:pPr>
-        <w:numPr>
-          <w:ilvl w:val="0"/>
-          <w:numId w:val="10"/>
-        </w:numPr>
-        <w:spacing w:before="0" w:after="160" w:line="259"/>
-        <w:ind w:right="0" w:left="2160" w:hanging="180"/>
-        <w:jc w:val="left"/>
-        <w:rPr>
-          <w:rFonts w:ascii="Calibri" w:hAnsi="Calibri" w:cs="Calibri" w:eastAsia="Calibri"/>
-          <w:color w:val="auto"/>
-          <w:spacing w:val="0"/>
-          <w:position w:val="0"/>
-          <w:sz w:val="22"/>
-          <w:shd w:fill="auto" w:val="clear"/>
-        </w:rPr>
-      </w:pPr>
-      <w:r>
-        <w:rPr>
-          <w:rFonts w:ascii="Calibri" w:hAnsi="Calibri" w:cs="Calibri" w:eastAsia="Calibri"/>
-          <w:color w:val="auto"/>
-          <w:spacing w:val="0"/>
-          <w:position w:val="0"/>
-          <w:sz w:val="22"/>
-          <w:shd w:fill="auto" w:val="clear"/>
-        </w:rPr>
-        <w:t xml:space="preserve">ensure that isInnerDoorClosed returns true if the outer door is closed and false if it is open</w:t>
-      </w:r>
-    </w:p>
-    <w:p>
-      <w:pPr>
         <w:spacing w:before="0" w:after="160" w:line="259"/>
         <w:ind w:right="0" w:left="720" w:firstLine="0"/>
         <w:jc w:val="left"/>
@@ -1752,6 +1122,21 @@
           <w:shd w:fill="auto" w:val="clear"/>
         </w:rPr>
       </w:pPr>
+    </w:p>
+    <w:p>
+      <w:pPr>
+        <w:spacing w:before="0" w:after="160" w:line="259"/>
+        <w:ind w:right="0" w:left="720" w:firstLine="0"/>
+        <w:jc w:val="left"/>
+        <w:rPr>
+          <w:rFonts w:ascii="Calibri" w:hAnsi="Calibri" w:cs="Calibri" w:eastAsia="Calibri"/>
+          <w:color w:val="auto"/>
+          <w:spacing w:val="0"/>
+          <w:position w:val="0"/>
+          <w:sz w:val="22"/>
+          <w:shd w:fill="auto" w:val="clear"/>
+        </w:rPr>
+      </w:pPr>
       <w:r>
         <w:rPr>
           <w:rFonts w:ascii="Calibri" w:hAnsi="Calibri" w:cs="Calibri" w:eastAsia="Calibri"/>
@@ -1924,7 +1309,7 @@
       <w:pPr>
         <w:numPr>
           <w:ilvl w:val="0"/>
-          <w:numId w:val="30"/>
+          <w:numId w:val="16"/>
         </w:numPr>
         <w:spacing w:before="0" w:after="160" w:line="259"/>
         <w:ind w:right="0" w:left="720" w:hanging="360"/>
@@ -1954,7 +1339,7 @@
       <w:pPr>
         <w:numPr>
           <w:ilvl w:val="0"/>
-          <w:numId w:val="30"/>
+          <w:numId w:val="16"/>
         </w:numPr>
         <w:spacing w:before="0" w:after="160" w:line="259"/>
         <w:ind w:right="0" w:left="720" w:hanging="360"/>
@@ -1984,7 +1369,7 @@
       <w:pPr>
         <w:numPr>
           <w:ilvl w:val="0"/>
-          <w:numId w:val="30"/>
+          <w:numId w:val="16"/>
         </w:numPr>
         <w:spacing w:before="0" w:after="160" w:line="259"/>
         <w:ind w:right="0" w:left="720" w:hanging="360"/>
@@ -2014,7 +1399,7 @@
       <w:pPr>
         <w:numPr>
           <w:ilvl w:val="0"/>
-          <w:numId w:val="30"/>
+          <w:numId w:val="16"/>
         </w:numPr>
         <w:spacing w:before="0" w:after="160" w:line="259"/>
         <w:ind w:right="0" w:left="720" w:hanging="360"/>
@@ -2070,7 +1455,7 @@
       <w:pPr>
         <w:numPr>
           <w:ilvl w:val="0"/>
-          <w:numId w:val="32"/>
+          <w:numId w:val="18"/>
         </w:numPr>
         <w:spacing w:before="0" w:after="160" w:line="259"/>
         <w:ind w:right="0" w:left="720" w:hanging="360"/>
@@ -2100,7 +1485,7 @@
       <w:pPr>
         <w:numPr>
           <w:ilvl w:val="0"/>
-          <w:numId w:val="32"/>
+          <w:numId w:val="18"/>
         </w:numPr>
         <w:spacing w:before="0" w:after="160" w:line="259"/>
         <w:ind w:right="0" w:left="720" w:hanging="360"/>
@@ -2130,7 +1515,7 @@
       <w:pPr>
         <w:numPr>
           <w:ilvl w:val="0"/>
-          <w:numId w:val="32"/>
+          <w:numId w:val="18"/>
         </w:numPr>
         <w:spacing w:before="0" w:after="160" w:line="259"/>
         <w:ind w:right="0" w:left="720" w:hanging="360"/>
@@ -2212,7 +1597,7 @@
       <w:pPr>
         <w:numPr>
           <w:ilvl w:val="0"/>
-          <w:numId w:val="35"/>
+          <w:numId w:val="21"/>
         </w:numPr>
         <w:spacing w:before="0" w:after="160" w:line="259"/>
         <w:ind w:right="0" w:left="720" w:hanging="360"/>
@@ -2242,7 +1627,7 @@
       <w:pPr>
         <w:numPr>
           <w:ilvl w:val="0"/>
-          <w:numId w:val="35"/>
+          <w:numId w:val="21"/>
         </w:numPr>
         <w:spacing w:before="0" w:after="160" w:line="259"/>
         <w:ind w:right="0" w:left="720" w:hanging="360"/>
@@ -2272,7 +1657,7 @@
       <w:pPr>
         <w:numPr>
           <w:ilvl w:val="0"/>
-          <w:numId w:val="35"/>
+          <w:numId w:val="21"/>
         </w:numPr>
         <w:spacing w:before="0" w:after="160" w:line="259"/>
         <w:ind w:right="0" w:left="720" w:hanging="360"/>
@@ -2302,7 +1687,7 @@
       <w:pPr>
         <w:numPr>
           <w:ilvl w:val="0"/>
-          <w:numId w:val="35"/>
+          <w:numId w:val="21"/>
         </w:numPr>
         <w:spacing w:before="0" w:after="160" w:line="259"/>
         <w:ind w:right="0" w:left="720" w:hanging="360"/>
@@ -2332,7 +1717,7 @@
       <w:pPr>
         <w:numPr>
           <w:ilvl w:val="0"/>
-          <w:numId w:val="35"/>
+          <w:numId w:val="21"/>
         </w:numPr>
         <w:spacing w:before="0" w:after="160" w:line="259"/>
         <w:ind w:right="0" w:left="720" w:hanging="360"/>
@@ -2362,7 +1747,7 @@
       <w:pPr>
         <w:numPr>
           <w:ilvl w:val="0"/>
-          <w:numId w:val="35"/>
+          <w:numId w:val="21"/>
         </w:numPr>
         <w:spacing w:before="0" w:after="160" w:line="259"/>
         <w:ind w:right="0" w:left="720" w:hanging="360"/>
@@ -2461,13 +1846,13 @@
   <w:num w:numId="10">
     <w:abstractNumId w:val="18"/>
   </w:num>
-  <w:num w:numId="30">
+  <w:num w:numId="16">
     <w:abstractNumId w:val="12"/>
   </w:num>
-  <w:num w:numId="32">
+  <w:num w:numId="18">
     <w:abstractNumId w:val="6"/>
   </w:num>
-  <w:num w:numId="35">
+  <w:num w:numId="21">
     <w:abstractNumId w:val="0"/>
   </w:num>
 </w:numbering>

</xml_diff>